<commit_message>
Entrega 3, revisora de estilo
</commit_message>
<xml_diff>
--- a/Cartas/Resumen.docx
+++ b/Cartas/Resumen.docx
@@ -6,6 +6,8 @@
       <w:pPr>
         <w:jc w:val="center"/>
       </w:pPr>
+      <w:bookmarkStart w:id="0" w:name="_GoBack"/>
+      <w:bookmarkEnd w:id="0"/>
     </w:p>
     <w:p>
       <w:pPr>
@@ -439,25 +441,7 @@
           <w:bCs/>
           <w:sz w:val="22"/>
         </w:rPr>
-        <w:t xml:space="preserve">En el siguiente trabajo de investigación se hace un estudio detallado de la teoría básica </w:t>
-      </w:r>
-      <w:proofErr w:type="gramStart"/>
-      <w:r>
-        <w:rPr>
-          <w:rFonts w:cs="Arial"/>
-          <w:bCs/>
-          <w:sz w:val="22"/>
-        </w:rPr>
-        <w:t>de los grupo-anillos</w:t>
-      </w:r>
-      <w:proofErr w:type="gramEnd"/>
-      <w:r>
-        <w:rPr>
-          <w:rFonts w:cs="Arial"/>
-          <w:bCs/>
-          <w:sz w:val="22"/>
-        </w:rPr>
-        <w:t xml:space="preserve">, necesaria para el desarrollo </w:t>
+        <w:t xml:space="preserve">En el siguiente trabajo de investigación se hace un estudio detallado de la teoría básica de los grupo-anillos, necesaria para el desarrollo </w:t>
       </w:r>
       <w:r>
         <w:rPr>
@@ -525,193 +509,85 @@
           <w:bCs/>
           <w:sz w:val="22"/>
         </w:rPr>
-        <w:t xml:space="preserve">El primer capítulo contiene todo el bagaje matemático que sirve de cimiento para un  estudio adecuado </w:t>
-      </w:r>
-      <w:proofErr w:type="gramStart"/>
-      <w:r>
-        <w:rPr>
-          <w:rFonts w:cs="Arial"/>
-          <w:bCs/>
-          <w:sz w:val="22"/>
-        </w:rPr>
-        <w:t>de los grupo-anillos</w:t>
-      </w:r>
-      <w:proofErr w:type="gramEnd"/>
-      <w:r>
-        <w:rPr>
-          <w:rFonts w:cs="Arial"/>
-          <w:bCs/>
-          <w:sz w:val="22"/>
-        </w:rPr>
-        <w:t xml:space="preserve">. </w:t>
-      </w:r>
-    </w:p>
-    <w:p>
-      <w:pPr>
-        <w:rPr>
-          <w:rFonts w:cs="Arial"/>
-          <w:bCs/>
-          <w:sz w:val="22"/>
-        </w:rPr>
-      </w:pPr>
-    </w:p>
-    <w:p>
-      <w:pPr>
-        <w:rPr>
-          <w:rFonts w:cs="Arial"/>
-          <w:bCs/>
-          <w:sz w:val="22"/>
-        </w:rPr>
-      </w:pPr>
-      <w:r>
-        <w:rPr>
-          <w:rFonts w:cs="Arial"/>
-          <w:bCs/>
-          <w:sz w:val="22"/>
-        </w:rPr>
-        <w:t xml:space="preserve">En el segundo capítulo se da la definición de un grupo-anillo y </w:t>
-      </w:r>
-      <w:proofErr w:type="gramStart"/>
-      <w:r>
-        <w:rPr>
-          <w:rFonts w:cs="Arial"/>
-          <w:bCs/>
-          <w:sz w:val="22"/>
-        </w:rPr>
-        <w:t>una</w:t>
-      </w:r>
-      <w:proofErr w:type="gramEnd"/>
-      <w:r>
-        <w:rPr>
-          <w:rFonts w:cs="Arial"/>
-          <w:bCs/>
-          <w:sz w:val="22"/>
-        </w:rPr>
-        <w:t xml:space="preserve"> grupo-álgebra, caso especial del anterior. Posteriormente, se establecen las condiciones necesarias y suficientes para que un grupo-anillo sea </w:t>
-      </w:r>
-      <w:proofErr w:type="spellStart"/>
-      <w:r>
-        <w:rPr>
-          <w:rFonts w:cs="Arial"/>
-          <w:bCs/>
-          <w:sz w:val="22"/>
-        </w:rPr>
-        <w:t>semisimple</w:t>
-      </w:r>
-      <w:proofErr w:type="spellEnd"/>
-      <w:r>
-        <w:rPr>
-          <w:rFonts w:cs="Arial"/>
-          <w:bCs/>
-          <w:sz w:val="22"/>
-        </w:rPr>
-        <w:t xml:space="preserve">. </w:t>
-      </w:r>
-    </w:p>
-    <w:p>
-      <w:pPr>
-        <w:rPr>
-          <w:rFonts w:cs="Arial"/>
-          <w:bCs/>
-          <w:sz w:val="22"/>
-        </w:rPr>
-      </w:pPr>
-    </w:p>
-    <w:p>
-      <w:pPr>
-        <w:rPr>
-          <w:rFonts w:cs="Arial"/>
-          <w:bCs/>
-          <w:sz w:val="22"/>
-        </w:rPr>
-      </w:pPr>
-      <w:r>
-        <w:rPr>
-          <w:rFonts w:cs="Arial"/>
-          <w:bCs/>
-          <w:sz w:val="22"/>
-        </w:rPr>
-        <w:t xml:space="preserve">En el tercer capítulo se estudia la teoría de representación de grupos y su relación con los módulos </w:t>
-      </w:r>
-      <w:proofErr w:type="gramStart"/>
-      <w:r>
-        <w:rPr>
-          <w:rFonts w:cs="Arial"/>
-          <w:bCs/>
-          <w:sz w:val="22"/>
-        </w:rPr>
-        <w:t>de los grupo-anillos</w:t>
-      </w:r>
-      <w:proofErr w:type="gramEnd"/>
-      <w:r>
-        <w:rPr>
-          <w:rFonts w:cs="Arial"/>
-          <w:bCs/>
-          <w:sz w:val="22"/>
-        </w:rPr>
-        <w:t xml:space="preserve">. </w:t>
-      </w:r>
-    </w:p>
-    <w:p>
-      <w:pPr>
-        <w:rPr>
-          <w:rFonts w:cs="Arial"/>
-          <w:bCs/>
-          <w:sz w:val="22"/>
-        </w:rPr>
-      </w:pPr>
-    </w:p>
-    <w:p>
-      <w:pPr>
-        <w:rPr>
-          <w:rFonts w:cs="Arial"/>
-          <w:bCs/>
-          <w:sz w:val="22"/>
-        </w:rPr>
-      </w:pPr>
-      <w:r>
-        <w:rPr>
-          <w:rFonts w:cs="Arial"/>
-          <w:bCs/>
-          <w:sz w:val="22"/>
-        </w:rPr>
-        <w:t xml:space="preserve">En el cuarto capítulo se estudian algunos elementos algebraicos de un grupo-anillo como los elementos </w:t>
-      </w:r>
-      <w:proofErr w:type="spellStart"/>
-      <w:r>
-        <w:rPr>
-          <w:rFonts w:cs="Arial"/>
-          <w:bCs/>
-          <w:sz w:val="22"/>
-        </w:rPr>
-        <w:t>nilpotentes</w:t>
-      </w:r>
-      <w:proofErr w:type="spellEnd"/>
-      <w:r>
-        <w:rPr>
-          <w:rFonts w:cs="Arial"/>
-          <w:bCs/>
-          <w:sz w:val="22"/>
-        </w:rPr>
-        <w:t xml:space="preserve">, los </w:t>
-      </w:r>
-      <w:proofErr w:type="spellStart"/>
-      <w:r>
-        <w:rPr>
-          <w:rFonts w:cs="Arial"/>
-          <w:bCs/>
-          <w:sz w:val="22"/>
-        </w:rPr>
-        <w:t>idempotentes</w:t>
-      </w:r>
-      <w:proofErr w:type="spellEnd"/>
-      <w:r>
-        <w:rPr>
-          <w:rFonts w:cs="Arial"/>
-          <w:bCs/>
-          <w:sz w:val="22"/>
-        </w:rPr>
-        <w:t xml:space="preserve"> y las unidades de torsión.</w:t>
+        <w:t xml:space="preserve">El primer capítulo contiene todo el bagaje matemático que sirve de cimiento para un  estudio adecuado de los grupo-anillos. </w:t>
+      </w:r>
+    </w:p>
+    <w:p>
+      <w:pPr>
+        <w:rPr>
+          <w:rFonts w:cs="Arial"/>
+          <w:bCs/>
+          <w:sz w:val="22"/>
+        </w:rPr>
+      </w:pPr>
+    </w:p>
+    <w:p>
+      <w:pPr>
+        <w:rPr>
+          <w:rFonts w:cs="Arial"/>
+          <w:bCs/>
+          <w:sz w:val="22"/>
+        </w:rPr>
+      </w:pPr>
+      <w:r>
+        <w:rPr>
+          <w:rFonts w:cs="Arial"/>
+          <w:bCs/>
+          <w:sz w:val="22"/>
+        </w:rPr>
+        <w:t xml:space="preserve">En el segundo capítulo se da la definición de un grupo-anillo y una grupo-álgebra, caso especial del anterior. Posteriormente, se establecen las condiciones necesarias y suficientes para que un grupo-anillo sea semisimple. </w:t>
+      </w:r>
+    </w:p>
+    <w:p>
+      <w:pPr>
+        <w:rPr>
+          <w:rFonts w:cs="Arial"/>
+          <w:bCs/>
+          <w:sz w:val="22"/>
+        </w:rPr>
+      </w:pPr>
+    </w:p>
+    <w:p>
+      <w:pPr>
+        <w:rPr>
+          <w:rFonts w:cs="Arial"/>
+          <w:bCs/>
+          <w:sz w:val="22"/>
+        </w:rPr>
+      </w:pPr>
+      <w:r>
+        <w:rPr>
+          <w:rFonts w:cs="Arial"/>
+          <w:bCs/>
+          <w:sz w:val="22"/>
+        </w:rPr>
+        <w:t xml:space="preserve">En el tercer capítulo se estudia la teoría de representación de grupos y su relación con los módulos de los grupo-anillos. </w:t>
+      </w:r>
+    </w:p>
+    <w:p>
+      <w:pPr>
+        <w:rPr>
+          <w:rFonts w:cs="Arial"/>
+          <w:bCs/>
+          <w:sz w:val="22"/>
+        </w:rPr>
+      </w:pPr>
+    </w:p>
+    <w:p>
+      <w:pPr>
+        <w:rPr>
+          <w:rFonts w:cs="Arial"/>
+          <w:bCs/>
+          <w:sz w:val="22"/>
+        </w:rPr>
+      </w:pPr>
+      <w:r>
+        <w:rPr>
+          <w:rFonts w:cs="Arial"/>
+          <w:bCs/>
+          <w:sz w:val="22"/>
+        </w:rPr>
+        <w:t>En el cuarto capítulo se estudian algunos elementos algebraicos de un grupo-anillo como los elementos nilpotentes, los idempotentes y las unidades de torsión.</w:t>
       </w:r>
     </w:p>
     <w:p>
@@ -767,33 +643,13 @@
         </w:rPr>
         <w:t>ic</w:t>
       </w:r>
-      <w:bookmarkStart w:id="0" w:name="_GoBack"/>
-      <w:bookmarkEnd w:id="0"/>
-      <w:r>
-        <w:rPr>
-          <w:rFonts w:cs="Arial"/>
-          <w:bCs/>
-          <w:sz w:val="22"/>
-        </w:rPr>
-        <w:t xml:space="preserve">os y mostrando que dichos códigos tienen una fuerte conexión con </w:t>
-      </w:r>
-      <w:proofErr w:type="gramStart"/>
-      <w:r>
-        <w:rPr>
-          <w:rFonts w:cs="Arial"/>
-          <w:bCs/>
-          <w:sz w:val="22"/>
-        </w:rPr>
-        <w:t>las grupo-álgebras</w:t>
-      </w:r>
-      <w:proofErr w:type="gramEnd"/>
-      <w:r>
-        <w:rPr>
-          <w:rFonts w:cs="Arial"/>
-          <w:bCs/>
-          <w:sz w:val="22"/>
-        </w:rPr>
-        <w:t>.</w:t>
+      <w:r>
+        <w:rPr>
+          <w:rFonts w:cs="Arial"/>
+          <w:bCs/>
+          <w:sz w:val="22"/>
+        </w:rPr>
+        <w:t>os y mostrando que dichos códigos tienen una fuerte conexión con las grupo-álgebras.</w:t>
       </w:r>
     </w:p>
     <w:p/>

</xml_diff>

<commit_message>
Versión imprimible para las 7 tesis
</commit_message>
<xml_diff>
--- a/Cartas/Resumen.docx
+++ b/Cartas/Resumen.docx
@@ -51,54 +51,63 @@
       <w:r>
         <w:t>Teoría de los grupo-anillos y sus aplicaciones</w:t>
       </w:r>
+    </w:p>
+    <w:p/>
+    <w:p>
+      <w:r>
+        <w:t xml:space="preserve">Resumen del trabajo de Graduación                     </w:t>
+      </w:r>
+      <w:r>
+        <w:t xml:space="preserve">    No. </w:t>
+      </w:r>
+      <w:r>
+        <w:t>186</w:t>
+      </w:r>
+      <w:r>
+        <w:t>-14</w:t>
+      </w:r>
+    </w:p>
+    <w:p/>
+    <w:p/>
+    <w:p>
+      <w:pPr>
+        <w:jc w:val="center"/>
+      </w:pPr>
+      <w:r>
+        <w:t>Hugo Allan García Monterrosa</w:t>
+      </w:r>
+      <w:r>
+        <w:tab/>
+      </w:r>
+    </w:p>
+    <w:p>
+      <w:pPr>
+        <w:jc w:val="center"/>
+      </w:pPr>
+      <w:r>
+        <w:t>Carné</w:t>
+      </w:r>
       <w:bookmarkStart w:id="0" w:name="_GoBack"/>
       <w:bookmarkEnd w:id="0"/>
-    </w:p>
-    <w:p/>
-    <w:p>
-      <w:r>
-        <w:t xml:space="preserve">Resumen del trabajo de Graduación                     </w:t>
-      </w:r>
-      <w:r>
-        <w:t xml:space="preserve">    No. </w:t>
-      </w:r>
-      <w:r>
-        <w:t>186</w:t>
-      </w:r>
-      <w:r>
-        <w:t>-14</w:t>
-      </w:r>
-    </w:p>
-    <w:p/>
-    <w:p/>
+      <w:r>
+        <w:t>:</w:t>
+      </w:r>
+      <w:r>
+        <w:t xml:space="preserve"> 200714466</w:t>
+      </w:r>
+    </w:p>
     <w:p>
       <w:pPr>
         <w:jc w:val="center"/>
       </w:pPr>
       <w:r>
-        <w:t>Hugo Allan García Monterrosa</w:t>
-      </w:r>
-      <w:r>
-        <w:tab/>
-      </w:r>
-    </w:p>
-    <w:p>
-      <w:pPr>
-        <w:jc w:val="center"/>
-      </w:pPr>
-      <w:r>
-        <w:t>Carne:</w:t>
-      </w:r>
-      <w:r>
-        <w:t xml:space="preserve"> 200714466</w:t>
-      </w:r>
-    </w:p>
-    <w:p>
-      <w:pPr>
-        <w:jc w:val="center"/>
-      </w:pPr>
-      <w:r>
-        <w:t>Asesorado por Lic. William Roberto Gutiérrez Herrera</w:t>
+        <w:t xml:space="preserve">Asesorado por </w:t>
+      </w:r>
+      <w:r>
+        <w:t>el l</w:t>
+      </w:r>
+      <w:r>
+        <w:t>ic. William Roberto Gutiérrez Herrera</w:t>
       </w:r>
     </w:p>
     <w:p>
@@ -441,25 +450,15 @@
           <w:bCs/>
           <w:sz w:val="22"/>
         </w:rPr>
-        <w:t xml:space="preserve">En el siguiente trabajo de investigación se hace un estudio detallado de la teoría básica </w:t>
-      </w:r>
-      <w:proofErr w:type="gramStart"/>
-      <w:r>
-        <w:rPr>
-          <w:rFonts w:cs="Arial"/>
-          <w:bCs/>
-          <w:sz w:val="22"/>
-        </w:rPr>
-        <w:t>de los grupo-anillos</w:t>
-      </w:r>
-      <w:proofErr w:type="gramEnd"/>
-      <w:r>
-        <w:rPr>
-          <w:rFonts w:cs="Arial"/>
-          <w:bCs/>
-          <w:sz w:val="22"/>
-        </w:rPr>
-        <w:t xml:space="preserve">, necesaria para el desarrollo </w:t>
+        <w:t>e</w:t>
+      </w:r>
+      <w:r>
+        <w:rPr>
+          <w:rFonts w:cs="Arial"/>
+          <w:bCs/>
+          <w:sz w:val="22"/>
+        </w:rPr>
+        <w:t xml:space="preserve">n el siguiente trabajo de investigación se hace un estudio detallado de la teoría básica de los grupo-anillos, necesaria para el desarrollo </w:t>
       </w:r>
       <w:r>
         <w:rPr>
@@ -527,193 +526,85 @@
           <w:bCs/>
           <w:sz w:val="22"/>
         </w:rPr>
-        <w:t xml:space="preserve">El primer capítulo contiene todo el bagaje matemático que sirve de cimiento para un  estudio adecuado </w:t>
-      </w:r>
-      <w:proofErr w:type="gramStart"/>
-      <w:r>
-        <w:rPr>
-          <w:rFonts w:cs="Arial"/>
-          <w:bCs/>
-          <w:sz w:val="22"/>
-        </w:rPr>
-        <w:t>de los grupo-anillos</w:t>
-      </w:r>
-      <w:proofErr w:type="gramEnd"/>
-      <w:r>
-        <w:rPr>
-          <w:rFonts w:cs="Arial"/>
-          <w:bCs/>
-          <w:sz w:val="22"/>
-        </w:rPr>
-        <w:t xml:space="preserve">. </w:t>
-      </w:r>
-    </w:p>
-    <w:p>
-      <w:pPr>
-        <w:rPr>
-          <w:rFonts w:cs="Arial"/>
-          <w:bCs/>
-          <w:sz w:val="22"/>
-        </w:rPr>
-      </w:pPr>
-    </w:p>
-    <w:p>
-      <w:pPr>
-        <w:rPr>
-          <w:rFonts w:cs="Arial"/>
-          <w:bCs/>
-          <w:sz w:val="22"/>
-        </w:rPr>
-      </w:pPr>
-      <w:r>
-        <w:rPr>
-          <w:rFonts w:cs="Arial"/>
-          <w:bCs/>
-          <w:sz w:val="22"/>
-        </w:rPr>
-        <w:t xml:space="preserve">En el segundo capítulo se da la definición de un grupo-anillo y </w:t>
-      </w:r>
-      <w:proofErr w:type="gramStart"/>
-      <w:r>
-        <w:rPr>
-          <w:rFonts w:cs="Arial"/>
-          <w:bCs/>
-          <w:sz w:val="22"/>
-        </w:rPr>
-        <w:t>una</w:t>
-      </w:r>
-      <w:proofErr w:type="gramEnd"/>
-      <w:r>
-        <w:rPr>
-          <w:rFonts w:cs="Arial"/>
-          <w:bCs/>
-          <w:sz w:val="22"/>
-        </w:rPr>
-        <w:t xml:space="preserve"> grupo-álgebra, caso especial del anterior. Posteriormente, se establecen las condiciones necesarias y suficientes para que un grupo-anillo sea </w:t>
-      </w:r>
-      <w:proofErr w:type="spellStart"/>
-      <w:r>
-        <w:rPr>
-          <w:rFonts w:cs="Arial"/>
-          <w:bCs/>
-          <w:sz w:val="22"/>
-        </w:rPr>
-        <w:t>semisimple</w:t>
-      </w:r>
-      <w:proofErr w:type="spellEnd"/>
-      <w:r>
-        <w:rPr>
-          <w:rFonts w:cs="Arial"/>
-          <w:bCs/>
-          <w:sz w:val="22"/>
-        </w:rPr>
-        <w:t xml:space="preserve">. </w:t>
-      </w:r>
-    </w:p>
-    <w:p>
-      <w:pPr>
-        <w:rPr>
-          <w:rFonts w:cs="Arial"/>
-          <w:bCs/>
-          <w:sz w:val="22"/>
-        </w:rPr>
-      </w:pPr>
-    </w:p>
-    <w:p>
-      <w:pPr>
-        <w:rPr>
-          <w:rFonts w:cs="Arial"/>
-          <w:bCs/>
-          <w:sz w:val="22"/>
-        </w:rPr>
-      </w:pPr>
-      <w:r>
-        <w:rPr>
-          <w:rFonts w:cs="Arial"/>
-          <w:bCs/>
-          <w:sz w:val="22"/>
-        </w:rPr>
-        <w:t xml:space="preserve">En el tercer capítulo se estudia la teoría de representación de grupos y su relación con los módulos </w:t>
-      </w:r>
-      <w:proofErr w:type="gramStart"/>
-      <w:r>
-        <w:rPr>
-          <w:rFonts w:cs="Arial"/>
-          <w:bCs/>
-          <w:sz w:val="22"/>
-        </w:rPr>
-        <w:t>de los grupo-anillos</w:t>
-      </w:r>
-      <w:proofErr w:type="gramEnd"/>
-      <w:r>
-        <w:rPr>
-          <w:rFonts w:cs="Arial"/>
-          <w:bCs/>
-          <w:sz w:val="22"/>
-        </w:rPr>
-        <w:t xml:space="preserve">. </w:t>
-      </w:r>
-    </w:p>
-    <w:p>
-      <w:pPr>
-        <w:rPr>
-          <w:rFonts w:cs="Arial"/>
-          <w:bCs/>
-          <w:sz w:val="22"/>
-        </w:rPr>
-      </w:pPr>
-    </w:p>
-    <w:p>
-      <w:pPr>
-        <w:rPr>
-          <w:rFonts w:cs="Arial"/>
-          <w:bCs/>
-          <w:sz w:val="22"/>
-        </w:rPr>
-      </w:pPr>
-      <w:r>
-        <w:rPr>
-          <w:rFonts w:cs="Arial"/>
-          <w:bCs/>
-          <w:sz w:val="22"/>
-        </w:rPr>
-        <w:t xml:space="preserve">En el cuarto capítulo se estudian algunos elementos algebraicos de un grupo-anillo como los elementos </w:t>
-      </w:r>
-      <w:proofErr w:type="spellStart"/>
-      <w:r>
-        <w:rPr>
-          <w:rFonts w:cs="Arial"/>
-          <w:bCs/>
-          <w:sz w:val="22"/>
-        </w:rPr>
-        <w:t>nilpotentes</w:t>
-      </w:r>
-      <w:proofErr w:type="spellEnd"/>
-      <w:r>
-        <w:rPr>
-          <w:rFonts w:cs="Arial"/>
-          <w:bCs/>
-          <w:sz w:val="22"/>
-        </w:rPr>
-        <w:t xml:space="preserve">, los </w:t>
-      </w:r>
-      <w:proofErr w:type="spellStart"/>
-      <w:r>
-        <w:rPr>
-          <w:rFonts w:cs="Arial"/>
-          <w:bCs/>
-          <w:sz w:val="22"/>
-        </w:rPr>
-        <w:t>idempotentes</w:t>
-      </w:r>
-      <w:proofErr w:type="spellEnd"/>
-      <w:r>
-        <w:rPr>
-          <w:rFonts w:cs="Arial"/>
-          <w:bCs/>
-          <w:sz w:val="22"/>
-        </w:rPr>
-        <w:t xml:space="preserve"> y las unidades de torsión.</w:t>
+        <w:t xml:space="preserve">El primer capítulo contiene todo el bagaje matemático que sirve de cimiento para un  estudio adecuado de los grupo-anillos. </w:t>
+      </w:r>
+    </w:p>
+    <w:p>
+      <w:pPr>
+        <w:rPr>
+          <w:rFonts w:cs="Arial"/>
+          <w:bCs/>
+          <w:sz w:val="22"/>
+        </w:rPr>
+      </w:pPr>
+    </w:p>
+    <w:p>
+      <w:pPr>
+        <w:rPr>
+          <w:rFonts w:cs="Arial"/>
+          <w:bCs/>
+          <w:sz w:val="22"/>
+        </w:rPr>
+      </w:pPr>
+      <w:r>
+        <w:rPr>
+          <w:rFonts w:cs="Arial"/>
+          <w:bCs/>
+          <w:sz w:val="22"/>
+        </w:rPr>
+        <w:t xml:space="preserve">En el segundo capítulo se da la definición de un grupo-anillo y una grupo-álgebra, caso especial del anterior. Posteriormente, se establecen las condiciones necesarias y suficientes para que un grupo-anillo sea semisimple. </w:t>
+      </w:r>
+    </w:p>
+    <w:p>
+      <w:pPr>
+        <w:rPr>
+          <w:rFonts w:cs="Arial"/>
+          <w:bCs/>
+          <w:sz w:val="22"/>
+        </w:rPr>
+      </w:pPr>
+    </w:p>
+    <w:p>
+      <w:pPr>
+        <w:rPr>
+          <w:rFonts w:cs="Arial"/>
+          <w:bCs/>
+          <w:sz w:val="22"/>
+        </w:rPr>
+      </w:pPr>
+      <w:r>
+        <w:rPr>
+          <w:rFonts w:cs="Arial"/>
+          <w:bCs/>
+          <w:sz w:val="22"/>
+        </w:rPr>
+        <w:t xml:space="preserve">En el tercer capítulo se estudia la teoría de representación de grupos y su relación con los módulos de los grupo-anillos. </w:t>
+      </w:r>
+    </w:p>
+    <w:p>
+      <w:pPr>
+        <w:rPr>
+          <w:rFonts w:cs="Arial"/>
+          <w:bCs/>
+          <w:sz w:val="22"/>
+        </w:rPr>
+      </w:pPr>
+    </w:p>
+    <w:p>
+      <w:pPr>
+        <w:rPr>
+          <w:rFonts w:cs="Arial"/>
+          <w:bCs/>
+          <w:sz w:val="22"/>
+        </w:rPr>
+      </w:pPr>
+      <w:r>
+        <w:rPr>
+          <w:rFonts w:cs="Arial"/>
+          <w:bCs/>
+          <w:sz w:val="22"/>
+        </w:rPr>
+        <w:t>En el cuarto capítulo se estudian algunos elementos algebraicos de un grupo-anillo como los elementos nilpotentes, los idempotentes y las unidades de torsión.</w:t>
       </w:r>
     </w:p>
     <w:p>
@@ -775,25 +666,7 @@
           <w:bCs/>
           <w:sz w:val="22"/>
         </w:rPr>
-        <w:t xml:space="preserve">os y mostrando que dichos códigos tienen una fuerte conexión con </w:t>
-      </w:r>
-      <w:proofErr w:type="gramStart"/>
-      <w:r>
-        <w:rPr>
-          <w:rFonts w:cs="Arial"/>
-          <w:bCs/>
-          <w:sz w:val="22"/>
-        </w:rPr>
-        <w:t>las grupo-álgebras</w:t>
-      </w:r>
-      <w:proofErr w:type="gramEnd"/>
-      <w:r>
-        <w:rPr>
-          <w:rFonts w:cs="Arial"/>
-          <w:bCs/>
-          <w:sz w:val="22"/>
-        </w:rPr>
-        <w:t>.</w:t>
+        <w:t>os y mostrando que dichos códigos tienen una fuerte conexión con las grupo-álgebras.</w:t>
       </w:r>
     </w:p>
     <w:p/>

</xml_diff>